<commit_message>
commit hands on ex 4 5. index
</commit_message>
<xml_diff>
--- a/_site/Take-home_Ex/Take-home_Ex01/Take-home_Ex01.docx
+++ b/_site/Take-home_Ex/Take-home_Ex01/Take-home_Ex01.docx
@@ -71604,7 +71604,7 @@
         </w:numPr>
       </w:pPr>
       <w:r>
-        <w:t xml:space="preserve">Steven P. Sanderson II, MPH (2023)</w:t>
+        <w:t xml:space="preserve">2travelacrosstime (2023)</w:t>
       </w:r>
       <w:r>
         <w:t xml:space="preserve"> </w:t>
@@ -71616,7 +71616,7 @@
             <w:b/>
             <w:bCs/>
           </w:rPr>
-          <w:t xml:space="preserve">Creating Population Pyramid Plots in R with ggplot2</w:t>
+          <w:t xml:space="preserve">Types of Population Pyramids</w:t>
         </w:r>
       </w:hyperlink>
     </w:p>
@@ -71652,6 +71652,30 @@
         </w:numPr>
       </w:pPr>
       <w:r>
+        <w:t xml:space="preserve">Dr. Kam Tin Seong (2025)</w:t>
+      </w:r>
+      <w:r>
+        <w:t xml:space="preserve"> </w:t>
+      </w:r>
+      <w:hyperlink r:id="rId165">
+        <w:r>
+          <w:rPr>
+            <w:rStyle w:val="Hyperlink"/>
+            <w:b/>
+            <w:bCs/>
+          </w:rPr>
+          <w:t xml:space="preserve">Lesson 2: Designing Graphs to Enlighten</w:t>
+        </w:r>
+      </w:hyperlink>
+    </w:p>
+    <w:p>
+      <w:pPr>
+        <w:numPr>
+          <w:ilvl w:val="0"/>
+          <w:numId w:val="1022"/>
+        </w:numPr>
+      </w:pPr>
+      <w:r>
         <w:t xml:space="preserve">Michal Palenik (2024)</w:t>
       </w:r>
       <w:r>
@@ -71676,12 +71700,36 @@
         </w:numPr>
       </w:pPr>
       <w:r>
+        <w:t xml:space="preserve">Singapore Department of Statistics (2020)</w:t>
+      </w:r>
+      <w:r>
+        <w:t xml:space="preserve"> </w:t>
+      </w:r>
+      <w:hyperlink r:id="rId166">
+        <w:r>
+          <w:rPr>
+            <w:rStyle w:val="Hyperlink"/>
+            <w:b/>
+            <w:bCs/>
+          </w:rPr>
+          <w:t xml:space="preserve">National Statistical Standards</w:t>
+        </w:r>
+      </w:hyperlink>
+    </w:p>
+    <w:p>
+      <w:pPr>
+        <w:numPr>
+          <w:ilvl w:val="0"/>
+          <w:numId w:val="1022"/>
+        </w:numPr>
+      </w:pPr>
+      <w:r>
         <w:t xml:space="preserve">Singstat (2024)</w:t>
       </w:r>
       <w:r>
         <w:t xml:space="preserve"> </w:t>
       </w:r>
-      <w:hyperlink r:id="rId165">
+      <w:hyperlink r:id="rId167">
         <w:r>
           <w:rPr>
             <w:rStyle w:val="Hyperlink"/>
@@ -71700,19 +71748,19 @@
         </w:numPr>
       </w:pPr>
       <w:r>
-        <w:t xml:space="preserve">URA (2025)</w:t>
-      </w:r>
-      <w:r>
-        <w:t xml:space="preserve"> </w:t>
-      </w:r>
-      <w:hyperlink r:id="rId166">
+        <w:t xml:space="preserve">Steven P. Sanderson II, MPH (2023)</w:t>
+      </w:r>
+      <w:r>
+        <w:t xml:space="preserve"> </w:t>
+      </w:r>
+      <w:hyperlink r:id="rId168">
         <w:r>
           <w:rPr>
             <w:rStyle w:val="Hyperlink"/>
             <w:b/>
             <w:bCs/>
           </w:rPr>
-          <w:t xml:space="preserve">Regional Highlights</w:t>
+          <w:t xml:space="preserve">Creating Population Pyramid Plots in R with ggplot2</w:t>
         </w:r>
       </w:hyperlink>
     </w:p>
@@ -71729,7 +71777,7 @@
       <w:r>
         <w:t xml:space="preserve"> </w:t>
       </w:r>
-      <w:hyperlink r:id="rId167">
+      <w:hyperlink r:id="rId169">
         <w:r>
           <w:rPr>
             <w:rStyle w:val="Hyperlink"/>
@@ -71748,55 +71796,7 @@
         </w:numPr>
       </w:pPr>
       <w:r>
-        <w:t xml:space="preserve">2travelacrosstime (2023)</w:t>
-      </w:r>
-      <w:r>
-        <w:t xml:space="preserve"> </w:t>
-      </w:r>
-      <w:hyperlink r:id="rId168">
-        <w:r>
-          <w:rPr>
-            <w:rStyle w:val="Hyperlink"/>
-            <w:b/>
-            <w:bCs/>
-          </w:rPr>
-          <w:t xml:space="preserve">Types of Population Pyramids</w:t>
-        </w:r>
-      </w:hyperlink>
-    </w:p>
-    <w:p>
-      <w:pPr>
-        <w:numPr>
-          <w:ilvl w:val="0"/>
-          <w:numId w:val="1022"/>
-        </w:numPr>
-      </w:pPr>
-      <w:r>
-        <w:t xml:space="preserve">Singapore Department of Statistics (2020)</w:t>
-      </w:r>
-      <w:r>
-        <w:t xml:space="preserve"> </w:t>
-      </w:r>
-      <w:hyperlink r:id="rId169">
-        <w:r>
-          <w:rPr>
-            <w:rStyle w:val="Hyperlink"/>
-            <w:b/>
-            <w:bCs/>
-          </w:rPr>
-          <w:t xml:space="preserve">National Statistical Standards</w:t>
-        </w:r>
-      </w:hyperlink>
-    </w:p>
-    <w:p>
-      <w:pPr>
-        <w:numPr>
-          <w:ilvl w:val="0"/>
-          <w:numId w:val="1022"/>
-        </w:numPr>
-      </w:pPr>
-      <w:r>
-        <w:t xml:space="preserve">Dr. Kam Tin Seong (2025)</w:t>
+        <w:t xml:space="preserve">URA (2025)</w:t>
       </w:r>
       <w:r>
         <w:t xml:space="preserve"> </w:t>
@@ -71808,7 +71808,7 @@
             <w:b/>
             <w:bCs/>
           </w:rPr>
-          <w:t xml:space="preserve">Lesson 2: Designing Graphs to Enlighten</w:t>
+          <w:t xml:space="preserve">Regional Highlights</w:t>
         </w:r>
       </w:hyperlink>
     </w:p>

</xml_diff>